<commit_message>
Updated with addiction rules.
</commit_message>
<xml_diff>
--- a/Herbalism.docx
+++ b/Herbalism.docx
@@ -9,14 +9,24 @@
           <w:lang w:val="en-GB"/>
         </w:rPr>
       </w:pPr>
-      <w:proofErr w:type="gramStart"/>
-      <w:r>
-        <w:rPr>
-          <w:lang w:val="en-GB"/>
-        </w:rPr>
-        <w:t>Craft(</w:t>
-      </w:r>
-      <w:proofErr w:type="gramEnd"/>
+      <w:r>
+        <w:rPr>
+          <w:lang w:val="en-GB"/>
+        </w:rPr>
+        <w:t>Craft</w:t>
+      </w:r>
+      <w:r>
+        <w:rPr>
+          <w:lang w:val="en-GB"/>
+        </w:rPr>
+        <w:t xml:space="preserve"> </w:t>
+      </w:r>
+      <w:r>
+        <w:rPr>
+          <w:lang w:val="en-GB"/>
+        </w:rPr>
+        <w:t>(</w:t>
+      </w:r>
       <w:r>
         <w:rPr>
           <w:lang w:val="en-GB"/>
@@ -40,7 +50,37 @@
         <w:rPr>
           <w:lang w:val="en-GB"/>
         </w:rPr>
-        <w:t>Herbalism is a craft skill that allows creating potions, tinctures, and poultices that provide bonuses to skills, and specific resistance rolls. For example</w:t>
+        <w:t xml:space="preserve">Herbalism is a craft skill that allows creating potions, tinctures, and poultices that provide </w:t>
+      </w:r>
+      <w:r>
+        <w:rPr>
+          <w:lang w:val="en-GB"/>
+        </w:rPr>
+        <w:t xml:space="preserve">alchemical </w:t>
+      </w:r>
+      <w:r>
+        <w:rPr>
+          <w:lang w:val="en-GB"/>
+        </w:rPr>
+        <w:t>bonuses to skills, and specific resistance rolls</w:t>
+      </w:r>
+      <w:r>
+        <w:rPr>
+          <w:lang w:val="en-GB"/>
+        </w:rPr>
+        <w:t>, up to a maximum of +4</w:t>
+      </w:r>
+      <w:r>
+        <w:rPr>
+          <w:lang w:val="en-GB"/>
+        </w:rPr>
+        <w:t>, for a duration of 1 hour</w:t>
+      </w:r>
+      <w:r>
+        <w:rPr>
+          <w:lang w:val="en-GB"/>
+        </w:rPr>
+        <w:t>. For example</w:t>
       </w:r>
     </w:p>
     <w:p>
@@ -60,6 +100,8 @@
         </w:rPr>
         <w:t>Anti-venom to give a bonus to Fortitude vs poison.</w:t>
       </w:r>
+      <w:bookmarkStart w:id="0" w:name="_GoBack"/>
+      <w:bookmarkEnd w:id="0"/>
     </w:p>
     <w:p>
       <w:pPr>
@@ -76,7 +118,19 @@
         <w:rPr>
           <w:lang w:val="en-GB"/>
         </w:rPr>
-        <w:t>Calming tincture to give a bonus to Will vs fear.</w:t>
+        <w:t xml:space="preserve">Calming </w:t>
+      </w:r>
+      <w:r>
+        <w:rPr>
+          <w:lang w:val="en-GB"/>
+        </w:rPr>
+        <w:t>smoke</w:t>
+      </w:r>
+      <w:r>
+        <w:rPr>
+          <w:lang w:val="en-GB"/>
+        </w:rPr>
+        <w:t xml:space="preserve"> to give a bonus to Will vs fear.</w:t>
       </w:r>
     </w:p>
     <w:p>
@@ -130,16 +184,16 @@
     </w:p>
     <w:p>
       <w:pPr>
-        <w:pStyle w:val="Heading2"/>
-        <w:rPr>
-          <w:lang w:val="en-GB"/>
-        </w:rPr>
-      </w:pPr>
-      <w:r>
-        <w:rPr>
-          <w:lang w:val="en-GB"/>
-        </w:rPr>
-        <w:t>Item Costs</w:t>
+        <w:pStyle w:val="Heading3"/>
+        <w:rPr>
+          <w:lang w:val="en-GB"/>
+        </w:rPr>
+      </w:pPr>
+      <w:r>
+        <w:rPr>
+          <w:lang w:val="en-GB"/>
+        </w:rPr>
+        <w:t>Addiction</w:t>
       </w:r>
     </w:p>
     <w:p>
@@ -152,7 +206,20 @@
         <w:rPr>
           <w:lang w:val="en-GB"/>
         </w:rPr>
-        <w:t xml:space="preserve">The maximum bonus for </w:t>
+        <w:t xml:space="preserve">The base </w:t>
+      </w:r>
+      <w:r>
+        <w:rPr>
+          <w:i/>
+          <w:lang w:val="en-GB"/>
+        </w:rPr>
+        <w:t>addiction factor</w:t>
+      </w:r>
+      <w:r>
+        <w:rPr>
+          <w:lang w:val="en-GB"/>
+        </w:rPr>
+        <w:t xml:space="preserve"> (AF) for </w:t>
       </w:r>
       <w:proofErr w:type="gramStart"/>
       <w:r>
@@ -166,7 +233,7 @@
         <w:rPr>
           <w:lang w:val="en-GB"/>
         </w:rPr>
-        <w:t xml:space="preserve"> herbal item is +4, and the cost for buying such an item is equal to </w:t>
+        <w:t xml:space="preserve"> herbal item is </w:t>
       </w:r>
       <w:r>
         <w:rPr>
@@ -174,16 +241,15 @@
           <w:i/>
           <w:lang w:val="en-GB"/>
         </w:rPr>
-        <w:t>bonus</w:t>
+        <w:t xml:space="preserve">(bonus x </w:t>
       </w:r>
       <w:r>
         <w:rPr>
           <w:b/>
           <w:i/>
-          <w:vertAlign w:val="superscript"/>
-          <w:lang w:val="en-GB"/>
-        </w:rPr>
-        <w:t>2</w:t>
+          <w:lang w:val="en-GB"/>
+        </w:rPr>
+        <w:t>3</w:t>
       </w:r>
       <w:r>
         <w:rPr>
@@ -191,247 +257,831 @@
           <w:i/>
           <w:lang w:val="en-GB"/>
         </w:rPr>
-        <w:t xml:space="preserve"> x </w:t>
-      </w:r>
-      <w:r>
-        <w:rPr>
-          <w:b/>
-          <w:i/>
-          <w:lang w:val="en-GB"/>
-        </w:rPr>
-        <w:t>10</w:t>
-      </w:r>
-      <w:r>
-        <w:rPr>
-          <w:b/>
-          <w:i/>
-          <w:lang w:val="en-GB"/>
-        </w:rPr>
-        <w:t xml:space="preserve"> GP</w:t>
-      </w:r>
-      <w:r>
-        <w:rPr>
-          <w:lang w:val="en-GB"/>
-        </w:rPr>
-        <w:t>.</w:t>
+        <w:t>)</w:t>
+      </w:r>
+      <w:r>
+        <w:rPr>
+          <w:lang w:val="en-GB"/>
+        </w:rPr>
+        <w:t xml:space="preserve">. To avoid addiction, the character must make a Fortitude check against the AF. If this check is failed, the character gains one </w:t>
+      </w:r>
+      <w:r>
+        <w:rPr>
+          <w:i/>
+          <w:lang w:val="en-GB"/>
+        </w:rPr>
+        <w:t>addiction level</w:t>
+      </w:r>
+      <w:r>
+        <w:rPr>
+          <w:lang w:val="en-GB"/>
+        </w:rPr>
+        <w:t xml:space="preserve">. For every additional dose of any herbal item taken within a day (i.e. before the character sleeps) increases the difficulty by the AF. Thus, the difficulty of the Fortitude saving throw is equal to the </w:t>
+      </w:r>
+      <w:r>
+        <w:rPr>
+          <w:i/>
+          <w:lang w:val="en-GB"/>
+        </w:rPr>
+        <w:t>sum</w:t>
+      </w:r>
+      <w:r>
+        <w:rPr>
+          <w:lang w:val="en-GB"/>
+        </w:rPr>
+        <w:t xml:space="preserve"> of addiction factors for all herbal items taken.</w:t>
       </w:r>
     </w:p>
     <w:p>
       <w:pPr>
-        <w:pStyle w:val="Heading3"/>
-        <w:rPr>
-          <w:lang w:val="en-GB"/>
-        </w:rPr>
-      </w:pPr>
-      <w:r>
-        <w:rPr>
-          <w:lang w:val="en-GB"/>
-        </w:rPr>
-        <w:t>Raw Materials</w:t>
+        <w:rPr>
+          <w:b/>
+          <w:lang w:val="en-GB"/>
+        </w:rPr>
+      </w:pPr>
+      <w:r>
+        <w:rPr>
+          <w:b/>
+          <w:lang w:val="en-GB"/>
+        </w:rPr>
+        <w:t>Effects of addiction:</w:t>
       </w:r>
     </w:p>
     <w:p>
       <w:pPr>
-        <w:rPr>
-          <w:lang w:val="en-GB"/>
-        </w:rPr>
-      </w:pPr>
-      <w:r>
-        <w:rPr>
-          <w:lang w:val="en-GB"/>
-        </w:rPr>
-        <w:t xml:space="preserve">Raw materials for creating a herbal item can be bought, or found using the </w:t>
-      </w:r>
-      <w:proofErr w:type="gramStart"/>
-      <w:r>
-        <w:rPr>
-          <w:lang w:val="en-GB"/>
-        </w:rPr>
-        <w:t>Craft(</w:t>
-      </w:r>
-      <w:proofErr w:type="gramEnd"/>
-      <w:r>
-        <w:rPr>
-          <w:lang w:val="en-GB"/>
-        </w:rPr>
-        <w:t xml:space="preserve">Herbalism) skill. In the latter case, the herbalist must decide on which herbal item the found materials (plants, mushrooms, bark, </w:t>
-      </w:r>
-      <w:proofErr w:type="gramStart"/>
-      <w:r>
-        <w:rPr>
-          <w:lang w:val="en-GB"/>
-        </w:rPr>
-        <w:t>leaves, …)</w:t>
-      </w:r>
-      <w:proofErr w:type="gramEnd"/>
-      <w:r>
-        <w:rPr>
-          <w:lang w:val="en-GB"/>
-        </w:rPr>
-        <w:t xml:space="preserve"> will be used for (e.g. an anti-venom potion) and the search takes half a day. The character can spend all day searching, in which case he can make two skill checks. Note, the bonus for the item does not have to be specified. The raw material amount found is equal to the </w:t>
-      </w:r>
-      <w:proofErr w:type="gramStart"/>
-      <w:r>
-        <w:rPr>
-          <w:lang w:val="en-GB"/>
-        </w:rPr>
-        <w:t>Craft(</w:t>
-      </w:r>
-      <w:proofErr w:type="gramEnd"/>
-      <w:r>
-        <w:rPr>
-          <w:lang w:val="en-GB"/>
-        </w:rPr>
-        <w:t>Herbalism) skill check in SP’s.</w:t>
+        <w:pStyle w:val="ListParagraph"/>
+        <w:numPr>
+          <w:ilvl w:val="0"/>
+          <w:numId w:val="3"/>
+        </w:numPr>
+        <w:rPr>
+          <w:lang w:val="en-GB"/>
+        </w:rPr>
+      </w:pPr>
+      <w:r>
+        <w:rPr>
+          <w:lang w:val="en-GB"/>
+        </w:rPr>
+        <w:t xml:space="preserve">The character must take a number of doses in a day equal </w:t>
+      </w:r>
+      <w:r>
+        <w:rPr>
+          <w:lang w:val="en-GB"/>
+        </w:rPr>
+        <w:t xml:space="preserve">to his current addiction level, and until he does so he suffers a penalty to actions, outlined below. </w:t>
+      </w:r>
+      <w:r>
+        <w:rPr>
+          <w:lang w:val="en-GB"/>
+        </w:rPr>
+        <w:t>Each dose will require a Fortitude check which, if failed, increases the character’s addiction level by 1, to a maximum of bonus x 5.</w:t>
       </w:r>
     </w:p>
     <w:p>
       <w:pPr>
-        <w:rPr>
-          <w:i/>
-          <w:sz w:val="20"/>
-          <w:lang w:val="en-GB"/>
-        </w:rPr>
-      </w:pPr>
-      <w:r>
-        <w:rPr>
-          <w:b/>
-          <w:i/>
-          <w:sz w:val="20"/>
-          <w:lang w:val="en-GB"/>
-        </w:rPr>
-        <w:t>Example:</w:t>
-      </w:r>
-      <w:r>
-        <w:rPr>
-          <w:i/>
-          <w:sz w:val="20"/>
-          <w:lang w:val="en-GB"/>
-        </w:rPr>
-        <w:t xml:space="preserve"> </w:t>
-      </w:r>
-      <w:proofErr w:type="spellStart"/>
-      <w:r>
-        <w:rPr>
-          <w:i/>
-          <w:sz w:val="20"/>
-          <w:lang w:val="en-GB"/>
-        </w:rPr>
-        <w:t>Greyash</w:t>
-      </w:r>
-      <w:proofErr w:type="spellEnd"/>
-      <w:r>
-        <w:rPr>
-          <w:i/>
-          <w:sz w:val="20"/>
-          <w:lang w:val="en-GB"/>
-        </w:rPr>
-        <w:t xml:space="preserve"> decides to create a </w:t>
-      </w:r>
-      <w:proofErr w:type="spellStart"/>
-      <w:r>
-        <w:rPr>
-          <w:i/>
-          <w:sz w:val="20"/>
-          <w:lang w:val="en-GB"/>
-        </w:rPr>
-        <w:t>poutice</w:t>
-      </w:r>
-      <w:proofErr w:type="spellEnd"/>
-      <w:r>
-        <w:rPr>
-          <w:i/>
-          <w:sz w:val="20"/>
-          <w:lang w:val="en-GB"/>
-        </w:rPr>
-        <w:t xml:space="preserve"> to help healing. He spends all day searching for relevant ingredients, and rolls a skill check of 17 in the morning and 19 in the afternoon. He thus has gathered 36 SP’s worth of materials for a Heal poultice. Note that a Heal +1 poultice requires </w:t>
-      </w:r>
-      <w:r>
-        <w:rPr>
-          <w:i/>
-          <w:sz w:val="20"/>
-          <w:lang w:val="en-GB"/>
-        </w:rPr>
-        <w:t>33</w:t>
-      </w:r>
-      <w:r>
-        <w:rPr>
-          <w:i/>
-          <w:sz w:val="20"/>
-          <w:lang w:val="en-GB"/>
-        </w:rPr>
-        <w:t xml:space="preserve"> SP’s of raw materials (as per the standard rules).</w:t>
+        <w:pStyle w:val="ListParagraph"/>
+        <w:numPr>
+          <w:ilvl w:val="0"/>
+          <w:numId w:val="3"/>
+        </w:numPr>
+        <w:rPr>
+          <w:lang w:val="en-GB"/>
+        </w:rPr>
+      </w:pPr>
+      <w:r>
+        <w:rPr>
+          <w:lang w:val="en-GB"/>
+        </w:rPr>
+        <w:t>If a character does not take the required number of doses, he begins to suffer withdrawal symptoms, taking a penalty of -1 to attack rolls, saving throws, and skill checks. This penalty increases by 1 each day, up to the character’s addiction level. Taking the full number of required doses (as above) removes the penalty completely. Taking less than the full number reduces the penalty by 1.</w:t>
       </w:r>
     </w:p>
     <w:p>
       <w:pPr>
-        <w:rPr>
-          <w:lang w:val="en-GB"/>
-        </w:rPr>
-      </w:pPr>
-      <w:r>
-        <w:rPr>
-          <w:lang w:val="en-GB"/>
-        </w:rPr>
-        <w:t xml:space="preserve">Another character can aid the </w:t>
-      </w:r>
-      <w:proofErr w:type="gramStart"/>
-      <w:r>
-        <w:rPr>
-          <w:lang w:val="en-GB"/>
-        </w:rPr>
-        <w:t>Craft(</w:t>
-      </w:r>
-      <w:proofErr w:type="gramEnd"/>
-      <w:r>
-        <w:rPr>
-          <w:lang w:val="en-GB"/>
-        </w:rPr>
-        <w:t>Herbalism) check using Knowledge(nature), or Survival.</w:t>
+        <w:pStyle w:val="ListParagraph"/>
+        <w:numPr>
+          <w:ilvl w:val="0"/>
+          <w:numId w:val="3"/>
+        </w:numPr>
+        <w:rPr>
+          <w:lang w:val="en-GB"/>
+        </w:rPr>
+      </w:pPr>
+      <w:r>
+        <w:rPr>
+          <w:lang w:val="en-GB"/>
+        </w:rPr>
+        <w:t xml:space="preserve">Addiction can be cured by </w:t>
+      </w:r>
+      <w:r>
+        <w:rPr>
+          <w:lang w:val="en-GB"/>
+        </w:rPr>
+        <w:t>g</w:t>
+      </w:r>
+      <w:r>
+        <w:rPr>
+          <w:lang w:val="en-GB"/>
+        </w:rPr>
+        <w:t xml:space="preserve">oing “cold turkey”. A character that is at a penalty equal to his addiction level has a chance to recover from his addiction. Every week, the character can make a Fortitude </w:t>
+      </w:r>
+      <w:r>
+        <w:rPr>
+          <w:lang w:val="en-GB"/>
+        </w:rPr>
+        <w:t>saving throw</w:t>
+      </w:r>
+      <w:r>
+        <w:rPr>
+          <w:lang w:val="en-GB"/>
+        </w:rPr>
+        <w:t xml:space="preserve"> with a difficulty equal to his addiction level. If successful, his addiction level reduces by 1.</w:t>
       </w:r>
     </w:p>
     <w:p>
       <w:pPr>
-        <w:pStyle w:val="Heading3"/>
-        <w:rPr>
-          <w:lang w:val="en-GB"/>
-        </w:rPr>
-      </w:pPr>
-      <w:r>
-        <w:rPr>
-          <w:lang w:val="en-GB"/>
-        </w:rPr>
-        <w:t>Difficulty</w:t>
+        <w:pStyle w:val="ListParagraph"/>
+        <w:numPr>
+          <w:ilvl w:val="1"/>
+          <w:numId w:val="3"/>
+        </w:numPr>
+        <w:rPr>
+          <w:lang w:val="en-GB"/>
+        </w:rPr>
+      </w:pPr>
+      <w:r>
+        <w:rPr>
+          <w:lang w:val="en-GB"/>
+        </w:rPr>
+        <w:t>Note, the character’s Fortitude saving throw can be enhanced in the usual way, including using other herbal items.</w:t>
       </w:r>
     </w:p>
     <w:p>
       <w:pPr>
         <w:rPr>
-          <w:lang w:val="en-GB"/>
-        </w:rPr>
-      </w:pPr>
-      <w:r>
-        <w:rPr>
-          <w:lang w:val="en-GB"/>
-        </w:rPr>
-        <w:t>The D</w:t>
-      </w:r>
-      <w:r>
-        <w:rPr>
-          <w:lang w:val="en-GB"/>
-        </w:rPr>
-        <w:t>C for creating a herbal item is</w:t>
-      </w:r>
+          <w:i/>
+          <w:lang w:val="en-GB"/>
+        </w:rPr>
+      </w:pPr>
       <w:r>
         <w:rPr>
           <w:b/>
           <w:i/>
+          <w:sz w:val="20"/>
+          <w:lang w:val="en-GB"/>
+        </w:rPr>
+        <w:t xml:space="preserve">Example: </w:t>
+      </w:r>
+      <w:proofErr w:type="spellStart"/>
+      <w:r>
+        <w:rPr>
+          <w:i/>
+          <w:sz w:val="20"/>
+          <w:lang w:val="en-GB"/>
+        </w:rPr>
+        <w:t>Magrik</w:t>
+      </w:r>
+      <w:proofErr w:type="spellEnd"/>
+      <w:r>
+        <w:rPr>
+          <w:i/>
+          <w:sz w:val="20"/>
+          <w:lang w:val="en-GB"/>
+        </w:rPr>
+        <w:t xml:space="preserve"> smokes a </w:t>
+      </w:r>
+      <w:proofErr w:type="spellStart"/>
+      <w:r>
+        <w:rPr>
+          <w:i/>
+          <w:sz w:val="20"/>
+          <w:lang w:val="en-GB"/>
+        </w:rPr>
+        <w:t>weedstick</w:t>
+      </w:r>
+      <w:proofErr w:type="spellEnd"/>
+      <w:r>
+        <w:rPr>
+          <w:i/>
+          <w:sz w:val="20"/>
+          <w:lang w:val="en-GB"/>
+        </w:rPr>
+        <w:t xml:space="preserve"> to increase his alertness, giving him a +3 alchemical bonus to Perception. Th</w:t>
+      </w:r>
+      <w:r>
+        <w:rPr>
+          <w:i/>
+          <w:sz w:val="20"/>
+          <w:lang w:val="en-GB"/>
+        </w:rPr>
+        <w:t>is has an addiction factor of 9</w:t>
+      </w:r>
+      <w:r>
+        <w:rPr>
+          <w:i/>
+          <w:sz w:val="20"/>
+          <w:lang w:val="en-GB"/>
+        </w:rPr>
+        <w:t xml:space="preserve">, but </w:t>
+      </w:r>
+      <w:proofErr w:type="spellStart"/>
+      <w:r>
+        <w:rPr>
+          <w:i/>
+          <w:sz w:val="20"/>
+          <w:lang w:val="en-GB"/>
+        </w:rPr>
+        <w:t>Magrik</w:t>
+      </w:r>
+      <w:proofErr w:type="spellEnd"/>
+      <w:r>
+        <w:rPr>
+          <w:i/>
+          <w:sz w:val="20"/>
+          <w:lang w:val="en-GB"/>
+        </w:rPr>
+        <w:t xml:space="preserve"> rolls a</w:t>
+      </w:r>
+      <w:r>
+        <w:rPr>
+          <w:i/>
+          <w:sz w:val="20"/>
+          <w:lang w:val="en-GB"/>
+        </w:rPr>
+        <w:t>n</w:t>
+      </w:r>
+      <w:r>
+        <w:rPr>
+          <w:i/>
+          <w:sz w:val="20"/>
+          <w:lang w:val="en-GB"/>
+        </w:rPr>
+        <w:t xml:space="preserve"> 18 on his Fortitude saving throw and avoid</w:t>
+      </w:r>
+      <w:r>
+        <w:rPr>
+          <w:i/>
+          <w:sz w:val="20"/>
+          <w:lang w:val="en-GB"/>
+        </w:rPr>
+        <w:t>s</w:t>
+      </w:r>
+      <w:r>
+        <w:rPr>
+          <w:i/>
+          <w:sz w:val="20"/>
+          <w:lang w:val="en-GB"/>
+        </w:rPr>
+        <w:t xml:space="preserve"> becoming addicted.</w:t>
+      </w:r>
+      <w:r>
+        <w:rPr>
+          <w:i/>
+          <w:sz w:val="20"/>
+          <w:lang w:val="en-GB"/>
+        </w:rPr>
+        <w:t xml:space="preserve"> Later on he takes an anti-venom potion, giving him a +2 bonus to Fortitude saving throws. This requires a Fortitude saving throw with a difficulty of 15 (9 for the </w:t>
+      </w:r>
+      <w:proofErr w:type="spellStart"/>
+      <w:r>
+        <w:rPr>
+          <w:i/>
+          <w:sz w:val="20"/>
+          <w:lang w:val="en-GB"/>
+        </w:rPr>
+        <w:t>weekstick</w:t>
+      </w:r>
+      <w:proofErr w:type="spellEnd"/>
+      <w:r>
+        <w:rPr>
+          <w:i/>
+          <w:sz w:val="20"/>
+          <w:lang w:val="en-GB"/>
+        </w:rPr>
+        <w:t xml:space="preserve">, +6 for the anti-venom), which unfortunately </w:t>
+      </w:r>
+      <w:proofErr w:type="spellStart"/>
+      <w:r>
+        <w:rPr>
+          <w:i/>
+          <w:sz w:val="20"/>
+          <w:lang w:val="en-GB"/>
+        </w:rPr>
+        <w:t>Magrik</w:t>
+      </w:r>
+      <w:proofErr w:type="spellEnd"/>
+      <w:r>
+        <w:rPr>
+          <w:i/>
+          <w:sz w:val="20"/>
+          <w:lang w:val="en-GB"/>
+        </w:rPr>
+        <w:t xml:space="preserve"> fails. </w:t>
+      </w:r>
+      <w:proofErr w:type="spellStart"/>
+      <w:r>
+        <w:rPr>
+          <w:i/>
+          <w:sz w:val="20"/>
+          <w:lang w:val="en-GB"/>
+        </w:rPr>
+        <w:t>Magrik</w:t>
+      </w:r>
+      <w:proofErr w:type="spellEnd"/>
+      <w:r>
+        <w:rPr>
+          <w:i/>
+          <w:sz w:val="20"/>
+          <w:lang w:val="en-GB"/>
+        </w:rPr>
+        <w:t xml:space="preserve"> is now addicted to the anti-venom, with an addiction level </w:t>
+      </w:r>
+      <w:r>
+        <w:rPr>
+          <w:i/>
+          <w:sz w:val="20"/>
+          <w:lang w:val="en-GB"/>
+        </w:rPr>
+        <w:t>of 1 and will suffer a penalty of -1 to attack rolls, saving throws, and skill checks until he does.</w:t>
+      </w:r>
+    </w:p>
+    <w:p>
+      <w:pPr>
+        <w:pStyle w:val="Heading2"/>
+        <w:rPr>
+          <w:lang w:val="en-GB"/>
+        </w:rPr>
+      </w:pPr>
+      <w:r>
+        <w:rPr>
+          <w:lang w:val="en-GB"/>
+        </w:rPr>
+        <w:lastRenderedPageBreak/>
+        <w:t>Item Costs</w:t>
+      </w:r>
+    </w:p>
+    <w:p>
+      <w:pPr>
+        <w:rPr>
+          <w:lang w:val="en-GB"/>
+        </w:rPr>
+      </w:pPr>
+      <w:r>
+        <w:rPr>
+          <w:lang w:val="en-GB"/>
+        </w:rPr>
+        <w:t xml:space="preserve">The maximum bonus for </w:t>
+      </w:r>
+      <w:proofErr w:type="gramStart"/>
+      <w:r>
+        <w:rPr>
+          <w:lang w:val="en-GB"/>
+        </w:rPr>
+        <w:t>a</w:t>
+      </w:r>
+      <w:proofErr w:type="gramEnd"/>
+      <w:r>
+        <w:rPr>
+          <w:lang w:val="en-GB"/>
+        </w:rPr>
+        <w:t xml:space="preserve"> herbal item is +4, and the cost for buying such an item is equal to </w:t>
+      </w:r>
+      <w:r>
+        <w:rPr>
+          <w:b/>
+          <w:i/>
+          <w:lang w:val="en-GB"/>
+        </w:rPr>
+        <w:t>bonus</w:t>
+      </w:r>
+      <w:r>
+        <w:rPr>
+          <w:b/>
+          <w:i/>
+          <w:vertAlign w:val="superscript"/>
+          <w:lang w:val="en-GB"/>
+        </w:rPr>
+        <w:t>2</w:t>
+      </w:r>
+      <w:r>
+        <w:rPr>
+          <w:b/>
+          <w:i/>
+          <w:lang w:val="en-GB"/>
+        </w:rPr>
+        <w:t xml:space="preserve"> x </w:t>
+      </w:r>
+      <w:r>
+        <w:rPr>
+          <w:b/>
+          <w:i/>
+          <w:lang w:val="en-GB"/>
+        </w:rPr>
+        <w:t>10</w:t>
+      </w:r>
+      <w:r>
+        <w:rPr>
+          <w:b/>
+          <w:i/>
+          <w:lang w:val="en-GB"/>
+        </w:rPr>
+        <w:t xml:space="preserve"> GP</w:t>
+      </w:r>
+      <w:r>
+        <w:rPr>
+          <w:lang w:val="en-GB"/>
+        </w:rPr>
+        <w:t>.</w:t>
+      </w:r>
+    </w:p>
+    <w:p>
+      <w:pPr>
+        <w:pStyle w:val="Heading3"/>
+        <w:rPr>
+          <w:lang w:val="en-GB"/>
+        </w:rPr>
+      </w:pPr>
+      <w:r>
+        <w:rPr>
+          <w:lang w:val="en-GB"/>
+        </w:rPr>
+        <w:t>Raw Materials</w:t>
+      </w:r>
+    </w:p>
+    <w:p>
+      <w:pPr>
+        <w:rPr>
+          <w:lang w:val="en-GB"/>
+        </w:rPr>
+      </w:pPr>
+      <w:r>
+        <w:rPr>
+          <w:lang w:val="en-GB"/>
+        </w:rPr>
+        <w:t xml:space="preserve">Raw materials for creating a herbal item can be bought, or found using the </w:t>
+      </w:r>
+      <w:proofErr w:type="gramStart"/>
+      <w:r>
+        <w:rPr>
+          <w:lang w:val="en-GB"/>
+        </w:rPr>
+        <w:t>Craft(</w:t>
+      </w:r>
+      <w:proofErr w:type="gramEnd"/>
+      <w:r>
+        <w:rPr>
+          <w:lang w:val="en-GB"/>
+        </w:rPr>
+        <w:t xml:space="preserve">Herbalism) skill. In the latter case, the herbalist must decide on which herbal item the found materials (plants, mushrooms, bark, </w:t>
+      </w:r>
+      <w:proofErr w:type="gramStart"/>
+      <w:r>
+        <w:rPr>
+          <w:lang w:val="en-GB"/>
+        </w:rPr>
+        <w:t>leaves, …)</w:t>
+      </w:r>
+      <w:proofErr w:type="gramEnd"/>
+      <w:r>
+        <w:rPr>
+          <w:lang w:val="en-GB"/>
+        </w:rPr>
+        <w:t xml:space="preserve"> will be used for (e.g. an anti-venom potion) and the search takes half a day. The character can spend all day searching, in which case he can make two skill checks. Note, the bonus for the item does not have to be specified. The raw material amount found is equal to the </w:t>
+      </w:r>
+      <w:proofErr w:type="gramStart"/>
+      <w:r>
+        <w:rPr>
+          <w:lang w:val="en-GB"/>
+        </w:rPr>
+        <w:t>Craft(</w:t>
+      </w:r>
+      <w:proofErr w:type="gramEnd"/>
+      <w:r>
+        <w:rPr>
+          <w:lang w:val="en-GB"/>
+        </w:rPr>
+        <w:t>Herbalism) skill check in SP’s.</w:t>
+      </w:r>
+    </w:p>
+    <w:p>
+      <w:pPr>
+        <w:rPr>
+          <w:i/>
+          <w:sz w:val="20"/>
+          <w:lang w:val="en-GB"/>
+        </w:rPr>
+      </w:pPr>
+      <w:r>
+        <w:rPr>
+          <w:b/>
+          <w:i/>
+          <w:sz w:val="20"/>
+          <w:lang w:val="en-GB"/>
+        </w:rPr>
+        <w:t>Example:</w:t>
+      </w:r>
+      <w:r>
+        <w:rPr>
+          <w:i/>
+          <w:sz w:val="20"/>
+          <w:lang w:val="en-GB"/>
+        </w:rPr>
+        <w:t xml:space="preserve"> </w:t>
+      </w:r>
+      <w:proofErr w:type="spellStart"/>
+      <w:r>
+        <w:rPr>
+          <w:i/>
+          <w:sz w:val="20"/>
+          <w:lang w:val="en-GB"/>
+        </w:rPr>
+        <w:t>Greyash</w:t>
+      </w:r>
+      <w:proofErr w:type="spellEnd"/>
+      <w:r>
+        <w:rPr>
+          <w:i/>
+          <w:sz w:val="20"/>
+          <w:lang w:val="en-GB"/>
+        </w:rPr>
+        <w:t xml:space="preserve"> decides to create a </w:t>
+      </w:r>
+      <w:proofErr w:type="spellStart"/>
+      <w:r>
+        <w:rPr>
+          <w:i/>
+          <w:sz w:val="20"/>
+          <w:lang w:val="en-GB"/>
+        </w:rPr>
+        <w:t>poutice</w:t>
+      </w:r>
+      <w:proofErr w:type="spellEnd"/>
+      <w:r>
+        <w:rPr>
+          <w:i/>
+          <w:sz w:val="20"/>
+          <w:lang w:val="en-GB"/>
+        </w:rPr>
+        <w:t xml:space="preserve"> to help healing. He spends all day searching for relevant ingredients, and rolls a skill check of 17 in the morning and 19 in the afternoon. He thus has gathered 36 SP’s worth of materials for a Heal poultice. Note that a Heal +1 poultice requires </w:t>
+      </w:r>
+      <w:r>
+        <w:rPr>
+          <w:i/>
+          <w:sz w:val="20"/>
+          <w:lang w:val="en-GB"/>
+        </w:rPr>
+        <w:t>33</w:t>
+      </w:r>
+      <w:r>
+        <w:rPr>
+          <w:i/>
+          <w:sz w:val="20"/>
+          <w:lang w:val="en-GB"/>
+        </w:rPr>
+        <w:t xml:space="preserve"> SP’s of raw materials (as per the standard rules).</w:t>
+      </w:r>
+    </w:p>
+    <w:p>
+      <w:pPr>
+        <w:rPr>
+          <w:lang w:val="en-GB"/>
+        </w:rPr>
+      </w:pPr>
+      <w:r>
+        <w:rPr>
+          <w:lang w:val="en-GB"/>
+        </w:rPr>
+        <w:t xml:space="preserve">Another character can aid the </w:t>
+      </w:r>
+      <w:proofErr w:type="gramStart"/>
+      <w:r>
+        <w:rPr>
+          <w:lang w:val="en-GB"/>
+        </w:rPr>
+        <w:t>Craft(</w:t>
+      </w:r>
+      <w:proofErr w:type="gramEnd"/>
+      <w:r>
+        <w:rPr>
+          <w:lang w:val="en-GB"/>
+        </w:rPr>
+        <w:t>Herbalism) check using Knowledge(nature), or Survival.</w:t>
+      </w:r>
+    </w:p>
+    <w:p>
+      <w:pPr>
+        <w:pStyle w:val="Heading3"/>
+        <w:rPr>
+          <w:lang w:val="en-GB"/>
+        </w:rPr>
+      </w:pPr>
+      <w:r>
+        <w:rPr>
+          <w:lang w:val="en-GB"/>
+        </w:rPr>
+        <w:t>Difficulty</w:t>
+      </w:r>
+    </w:p>
+    <w:p>
+      <w:pPr>
+        <w:rPr>
+          <w:lang w:val="en-GB"/>
+        </w:rPr>
+      </w:pPr>
+      <w:r>
+        <w:rPr>
+          <w:lang w:val="en-GB"/>
+        </w:rPr>
+        <w:t xml:space="preserve">The </w:t>
+      </w:r>
+      <w:r>
+        <w:rPr>
+          <w:lang w:val="en-GB"/>
+        </w:rPr>
+        <w:t xml:space="preserve">base </w:t>
+      </w:r>
+      <w:r>
+        <w:rPr>
+          <w:lang w:val="en-GB"/>
+        </w:rPr>
+        <w:t xml:space="preserve">DC for creating </w:t>
+      </w:r>
+      <w:proofErr w:type="gramStart"/>
+      <w:r>
+        <w:rPr>
+          <w:lang w:val="en-GB"/>
+        </w:rPr>
+        <w:t>a</w:t>
+      </w:r>
+      <w:proofErr w:type="gramEnd"/>
+      <w:r>
+        <w:rPr>
+          <w:lang w:val="en-GB"/>
+        </w:rPr>
+        <w:t xml:space="preserve"> herbal item is</w:t>
+      </w:r>
+      <w:r>
+        <w:rPr>
+          <w:b/>
+          <w:i/>
           <w:lang w:val="en-GB"/>
         </w:rPr>
         <w:t xml:space="preserve"> (bonus x 5)</w:t>
       </w:r>
-      <w:bookmarkStart w:id="0" w:name="_GoBack"/>
-      <w:bookmarkEnd w:id="0"/>
+      <w:r>
+        <w:rPr>
+          <w:lang w:val="en-GB"/>
+        </w:rPr>
+        <w:t>. The herbalist can adjust the herbal item as follows:</w:t>
+      </w:r>
+    </w:p>
+    <w:tbl>
+      <w:tblPr>
+        <w:tblStyle w:val="TableGrid"/>
+        <w:tblW w:w="0" w:type="auto"/>
+        <w:tblInd w:w="607" w:type="dxa"/>
+        <w:tblLook w:val="04A0" w:firstRow="1" w:lastRow="0" w:firstColumn="1" w:lastColumn="0" w:noHBand="0" w:noVBand="1"/>
+      </w:tblPr>
+      <w:tblGrid>
+        <w:gridCol w:w="4675"/>
+        <w:gridCol w:w="720"/>
+      </w:tblGrid>
+      <w:tr>
+        <w:tc>
+          <w:tcPr>
+            <w:tcW w:w="4675" w:type="dxa"/>
+          </w:tcPr>
+          <w:p>
+            <w:pPr>
+              <w:rPr>
+                <w:lang w:val="en-GB"/>
+              </w:rPr>
+            </w:pPr>
+            <w:r>
+              <w:rPr>
+                <w:lang w:val="en-GB"/>
+              </w:rPr>
+              <w:t>Increase the duration by 1 hour</w:t>
+            </w:r>
+          </w:p>
+        </w:tc>
+        <w:tc>
+          <w:tcPr>
+            <w:tcW w:w="720" w:type="dxa"/>
+          </w:tcPr>
+          <w:p>
+            <w:pPr>
+              <w:jc w:val="center"/>
+              <w:rPr>
+                <w:lang w:val="en-GB"/>
+              </w:rPr>
+            </w:pPr>
+            <w:r>
+              <w:rPr>
+                <w:lang w:val="en-GB"/>
+              </w:rPr>
+              <w:t>+5</w:t>
+            </w:r>
+          </w:p>
+        </w:tc>
+      </w:tr>
+      <w:tr>
+        <w:tc>
+          <w:tcPr>
+            <w:tcW w:w="4675" w:type="dxa"/>
+          </w:tcPr>
+          <w:p>
+            <w:pPr>
+              <w:rPr>
+                <w:lang w:val="en-GB"/>
+              </w:rPr>
+            </w:pPr>
+            <w:r>
+              <w:rPr>
+                <w:lang w:val="en-GB"/>
+              </w:rPr>
+              <w:t>Reduce the addiction factor by 1</w:t>
+            </w:r>
+          </w:p>
+        </w:tc>
+        <w:tc>
+          <w:tcPr>
+            <w:tcW w:w="720" w:type="dxa"/>
+          </w:tcPr>
+          <w:p>
+            <w:pPr>
+              <w:jc w:val="center"/>
+              <w:rPr>
+                <w:lang w:val="en-GB"/>
+              </w:rPr>
+            </w:pPr>
+            <w:r>
+              <w:rPr>
+                <w:lang w:val="en-GB"/>
+              </w:rPr>
+              <w:t>+5</w:t>
+            </w:r>
+          </w:p>
+        </w:tc>
+      </w:tr>
+      <w:tr>
+        <w:tc>
+          <w:tcPr>
+            <w:tcW w:w="4675" w:type="dxa"/>
+          </w:tcPr>
+          <w:p>
+            <w:pPr>
+              <w:rPr>
+                <w:lang w:val="en-GB"/>
+              </w:rPr>
+            </w:pPr>
+            <w:r>
+              <w:rPr>
+                <w:lang w:val="en-GB"/>
+              </w:rPr>
+              <w:t xml:space="preserve">Increase the addiction factor by 1 </w:t>
+            </w:r>
+          </w:p>
+          <w:p>
+            <w:pPr>
+              <w:rPr>
+                <w:lang w:val="en-GB"/>
+              </w:rPr>
+            </w:pPr>
+            <w:r>
+              <w:rPr>
+                <w:lang w:val="en-GB"/>
+              </w:rPr>
+              <w:t>(max bonus x 2)</w:t>
+            </w:r>
+          </w:p>
+        </w:tc>
+        <w:tc>
+          <w:tcPr>
+            <w:tcW w:w="720" w:type="dxa"/>
+          </w:tcPr>
+          <w:p>
+            <w:pPr>
+              <w:jc w:val="center"/>
+              <w:rPr>
+                <w:lang w:val="en-GB"/>
+              </w:rPr>
+            </w:pPr>
+            <w:r>
+              <w:rPr>
+                <w:lang w:val="en-GB"/>
+              </w:rPr>
+              <w:t>-5</w:t>
+            </w:r>
+          </w:p>
+        </w:tc>
+      </w:tr>
+    </w:tbl>
+    <w:p>
+      <w:pPr>
+        <w:rPr>
+          <w:lang w:val="en-GB"/>
+        </w:rPr>
+      </w:pPr>
     </w:p>
     <w:sectPr>
       <w:pgSz w:w="12240" w:h="15840"/>
@@ -446,6 +1096,232 @@
 <file path=word/numbering.xml><?xml version="1.0" encoding="utf-8"?>
 <w:numbering xmlns:wpc="http://schemas.microsoft.com/office/word/2010/wordprocessingCanvas" xmlns:mc="http://schemas.openxmlformats.org/markup-compatibility/2006" xmlns:o="urn:schemas-microsoft-com:office:office" xmlns:r="http://schemas.openxmlformats.org/officeDocument/2006/relationships" xmlns:m="http://schemas.openxmlformats.org/officeDocument/2006/math" xmlns:v="urn:schemas-microsoft-com:vml" xmlns:wp14="http://schemas.microsoft.com/office/word/2010/wordprocessingDrawing" xmlns:wp="http://schemas.openxmlformats.org/drawingml/2006/wordprocessingDrawing" xmlns:w10="urn:schemas-microsoft-com:office:word" xmlns:w="http://schemas.openxmlformats.org/wordprocessingml/2006/main" xmlns:w14="http://schemas.microsoft.com/office/word/2010/wordml" xmlns:w15="http://schemas.microsoft.com/office/word/2012/wordml" xmlns:wpg="http://schemas.microsoft.com/office/word/2010/wordprocessingGroup" xmlns:wpi="http://schemas.microsoft.com/office/word/2010/wordprocessingInk" xmlns:wne="http://schemas.microsoft.com/office/word/2006/wordml" xmlns:wps="http://schemas.microsoft.com/office/word/2010/wordprocessingShape" mc:Ignorable="w14 w15 wp14">
   <w:abstractNum w:abstractNumId="0" w15:restartNumberingAfterBreak="0">
+    <w:nsid w:val="1D8A6A2E"/>
+    <w:multiLevelType w:val="hybridMultilevel"/>
+    <w:tmpl w:val="70F25C6C"/>
+    <w:lvl w:ilvl="0" w:tplc="08090001">
+      <w:start w:val="1"/>
+      <w:numFmt w:val="bullet"/>
+      <w:lvlText w:val=""/>
+      <w:lvlJc w:val="left"/>
+      <w:pPr>
+        <w:ind w:left="720" w:hanging="360"/>
+      </w:pPr>
+      <w:rPr>
+        <w:rFonts w:ascii="Symbol" w:hAnsi="Symbol" w:hint="default"/>
+      </w:rPr>
+    </w:lvl>
+    <w:lvl w:ilvl="1" w:tplc="08090003">
+      <w:start w:val="1"/>
+      <w:numFmt w:val="bullet"/>
+      <w:lvlText w:val="o"/>
+      <w:lvlJc w:val="left"/>
+      <w:pPr>
+        <w:ind w:left="1440" w:hanging="360"/>
+      </w:pPr>
+      <w:rPr>
+        <w:rFonts w:ascii="Courier New" w:hAnsi="Courier New" w:cs="Courier New" w:hint="default"/>
+      </w:rPr>
+    </w:lvl>
+    <w:lvl w:ilvl="2" w:tplc="08090005" w:tentative="1">
+      <w:start w:val="1"/>
+      <w:numFmt w:val="bullet"/>
+      <w:lvlText w:val=""/>
+      <w:lvlJc w:val="left"/>
+      <w:pPr>
+        <w:ind w:left="2160" w:hanging="360"/>
+      </w:pPr>
+      <w:rPr>
+        <w:rFonts w:ascii="Wingdings" w:hAnsi="Wingdings" w:hint="default"/>
+      </w:rPr>
+    </w:lvl>
+    <w:lvl w:ilvl="3" w:tplc="08090001" w:tentative="1">
+      <w:start w:val="1"/>
+      <w:numFmt w:val="bullet"/>
+      <w:lvlText w:val=""/>
+      <w:lvlJc w:val="left"/>
+      <w:pPr>
+        <w:ind w:left="2880" w:hanging="360"/>
+      </w:pPr>
+      <w:rPr>
+        <w:rFonts w:ascii="Symbol" w:hAnsi="Symbol" w:hint="default"/>
+      </w:rPr>
+    </w:lvl>
+    <w:lvl w:ilvl="4" w:tplc="08090003" w:tentative="1">
+      <w:start w:val="1"/>
+      <w:numFmt w:val="bullet"/>
+      <w:lvlText w:val="o"/>
+      <w:lvlJc w:val="left"/>
+      <w:pPr>
+        <w:ind w:left="3600" w:hanging="360"/>
+      </w:pPr>
+      <w:rPr>
+        <w:rFonts w:ascii="Courier New" w:hAnsi="Courier New" w:cs="Courier New" w:hint="default"/>
+      </w:rPr>
+    </w:lvl>
+    <w:lvl w:ilvl="5" w:tplc="08090005" w:tentative="1">
+      <w:start w:val="1"/>
+      <w:numFmt w:val="bullet"/>
+      <w:lvlText w:val=""/>
+      <w:lvlJc w:val="left"/>
+      <w:pPr>
+        <w:ind w:left="4320" w:hanging="360"/>
+      </w:pPr>
+      <w:rPr>
+        <w:rFonts w:ascii="Wingdings" w:hAnsi="Wingdings" w:hint="default"/>
+      </w:rPr>
+    </w:lvl>
+    <w:lvl w:ilvl="6" w:tplc="08090001" w:tentative="1">
+      <w:start w:val="1"/>
+      <w:numFmt w:val="bullet"/>
+      <w:lvlText w:val=""/>
+      <w:lvlJc w:val="left"/>
+      <w:pPr>
+        <w:ind w:left="5040" w:hanging="360"/>
+      </w:pPr>
+      <w:rPr>
+        <w:rFonts w:ascii="Symbol" w:hAnsi="Symbol" w:hint="default"/>
+      </w:rPr>
+    </w:lvl>
+    <w:lvl w:ilvl="7" w:tplc="08090003" w:tentative="1">
+      <w:start w:val="1"/>
+      <w:numFmt w:val="bullet"/>
+      <w:lvlText w:val="o"/>
+      <w:lvlJc w:val="left"/>
+      <w:pPr>
+        <w:ind w:left="5760" w:hanging="360"/>
+      </w:pPr>
+      <w:rPr>
+        <w:rFonts w:ascii="Courier New" w:hAnsi="Courier New" w:cs="Courier New" w:hint="default"/>
+      </w:rPr>
+    </w:lvl>
+    <w:lvl w:ilvl="8" w:tplc="08090005" w:tentative="1">
+      <w:start w:val="1"/>
+      <w:numFmt w:val="bullet"/>
+      <w:lvlText w:val=""/>
+      <w:lvlJc w:val="left"/>
+      <w:pPr>
+        <w:ind w:left="6480" w:hanging="360"/>
+      </w:pPr>
+      <w:rPr>
+        <w:rFonts w:ascii="Wingdings" w:hAnsi="Wingdings" w:hint="default"/>
+      </w:rPr>
+    </w:lvl>
+  </w:abstractNum>
+  <w:abstractNum w:abstractNumId="1" w15:restartNumberingAfterBreak="0">
+    <w:nsid w:val="2237605D"/>
+    <w:multiLevelType w:val="hybridMultilevel"/>
+    <w:tmpl w:val="30D6D57C"/>
+    <w:lvl w:ilvl="0" w:tplc="08090001">
+      <w:start w:val="1"/>
+      <w:numFmt w:val="bullet"/>
+      <w:lvlText w:val=""/>
+      <w:lvlJc w:val="left"/>
+      <w:pPr>
+        <w:ind w:left="720" w:hanging="360"/>
+      </w:pPr>
+      <w:rPr>
+        <w:rFonts w:ascii="Symbol" w:hAnsi="Symbol" w:hint="default"/>
+      </w:rPr>
+    </w:lvl>
+    <w:lvl w:ilvl="1" w:tplc="08090003" w:tentative="1">
+      <w:start w:val="1"/>
+      <w:numFmt w:val="bullet"/>
+      <w:lvlText w:val="o"/>
+      <w:lvlJc w:val="left"/>
+      <w:pPr>
+        <w:ind w:left="1440" w:hanging="360"/>
+      </w:pPr>
+      <w:rPr>
+        <w:rFonts w:ascii="Courier New" w:hAnsi="Courier New" w:cs="Courier New" w:hint="default"/>
+      </w:rPr>
+    </w:lvl>
+    <w:lvl w:ilvl="2" w:tplc="08090005" w:tentative="1">
+      <w:start w:val="1"/>
+      <w:numFmt w:val="bullet"/>
+      <w:lvlText w:val=""/>
+      <w:lvlJc w:val="left"/>
+      <w:pPr>
+        <w:ind w:left="2160" w:hanging="360"/>
+      </w:pPr>
+      <w:rPr>
+        <w:rFonts w:ascii="Wingdings" w:hAnsi="Wingdings" w:hint="default"/>
+      </w:rPr>
+    </w:lvl>
+    <w:lvl w:ilvl="3" w:tplc="08090001" w:tentative="1">
+      <w:start w:val="1"/>
+      <w:numFmt w:val="bullet"/>
+      <w:lvlText w:val=""/>
+      <w:lvlJc w:val="left"/>
+      <w:pPr>
+        <w:ind w:left="2880" w:hanging="360"/>
+      </w:pPr>
+      <w:rPr>
+        <w:rFonts w:ascii="Symbol" w:hAnsi="Symbol" w:hint="default"/>
+      </w:rPr>
+    </w:lvl>
+    <w:lvl w:ilvl="4" w:tplc="08090003" w:tentative="1">
+      <w:start w:val="1"/>
+      <w:numFmt w:val="bullet"/>
+      <w:lvlText w:val="o"/>
+      <w:lvlJc w:val="left"/>
+      <w:pPr>
+        <w:ind w:left="3600" w:hanging="360"/>
+      </w:pPr>
+      <w:rPr>
+        <w:rFonts w:ascii="Courier New" w:hAnsi="Courier New" w:cs="Courier New" w:hint="default"/>
+      </w:rPr>
+    </w:lvl>
+    <w:lvl w:ilvl="5" w:tplc="08090005" w:tentative="1">
+      <w:start w:val="1"/>
+      <w:numFmt w:val="bullet"/>
+      <w:lvlText w:val=""/>
+      <w:lvlJc w:val="left"/>
+      <w:pPr>
+        <w:ind w:left="4320" w:hanging="360"/>
+      </w:pPr>
+      <w:rPr>
+        <w:rFonts w:ascii="Wingdings" w:hAnsi="Wingdings" w:hint="default"/>
+      </w:rPr>
+    </w:lvl>
+    <w:lvl w:ilvl="6" w:tplc="08090001" w:tentative="1">
+      <w:start w:val="1"/>
+      <w:numFmt w:val="bullet"/>
+      <w:lvlText w:val=""/>
+      <w:lvlJc w:val="left"/>
+      <w:pPr>
+        <w:ind w:left="5040" w:hanging="360"/>
+      </w:pPr>
+      <w:rPr>
+        <w:rFonts w:ascii="Symbol" w:hAnsi="Symbol" w:hint="default"/>
+      </w:rPr>
+    </w:lvl>
+    <w:lvl w:ilvl="7" w:tplc="08090003" w:tentative="1">
+      <w:start w:val="1"/>
+      <w:numFmt w:val="bullet"/>
+      <w:lvlText w:val="o"/>
+      <w:lvlJc w:val="left"/>
+      <w:pPr>
+        <w:ind w:left="5760" w:hanging="360"/>
+      </w:pPr>
+      <w:rPr>
+        <w:rFonts w:ascii="Courier New" w:hAnsi="Courier New" w:cs="Courier New" w:hint="default"/>
+      </w:rPr>
+    </w:lvl>
+    <w:lvl w:ilvl="8" w:tplc="08090005" w:tentative="1">
+      <w:start w:val="1"/>
+      <w:numFmt w:val="bullet"/>
+      <w:lvlText w:val=""/>
+      <w:lvlJc w:val="left"/>
+      <w:pPr>
+        <w:ind w:left="6480" w:hanging="360"/>
+      </w:pPr>
+      <w:rPr>
+        <w:rFonts w:ascii="Wingdings" w:hAnsi="Wingdings" w:hint="default"/>
+      </w:rPr>
+    </w:lvl>
+  </w:abstractNum>
+  <w:abstractNum w:abstractNumId="2" w15:restartNumberingAfterBreak="0">
     <w:nsid w:val="5161464E"/>
     <w:multiLevelType w:val="hybridMultilevel"/>
     <w:tmpl w:val="A1E08EE0"/>
@@ -558,7 +1434,7 @@
       </w:rPr>
     </w:lvl>
   </w:abstractNum>
-  <w:abstractNum w:abstractNumId="1" w15:restartNumberingAfterBreak="0">
+  <w:abstractNum w:abstractNumId="3" w15:restartNumberingAfterBreak="0">
     <w:nsid w:val="54FF1005"/>
     <w:multiLevelType w:val="hybridMultilevel"/>
     <w:tmpl w:val="AE26937A"/>
@@ -673,10 +1549,16 @@
     </w:lvl>
   </w:abstractNum>
   <w:num w:numId="1">
-    <w:abstractNumId w:val="1"/>
+    <w:abstractNumId w:val="3"/>
   </w:num>
   <w:num w:numId="2">
+    <w:abstractNumId w:val="2"/>
+  </w:num>
+  <w:num w:numId="3">
     <w:abstractNumId w:val="0"/>
+  </w:num>
+  <w:num w:numId="4">
+    <w:abstractNumId w:val="1"/>
   </w:num>
 </w:numbering>
 </file>
@@ -1146,10 +2028,31 @@
       <w:szCs w:val="24"/>
     </w:rPr>
   </w:style>
+  <w:style w:type="paragraph" w:styleId="Heading4">
+    <w:name w:val="heading 4"/>
+    <w:basedOn w:val="Normal"/>
+    <w:next w:val="Normal"/>
+    <w:link w:val="Heading4Char"/>
+    <w:uiPriority w:val="9"/>
+    <w:unhideWhenUsed/>
+    <w:qFormat/>
+    <w:rsid w:val="005860DC"/>
+    <w:pPr>
+      <w:keepNext/>
+      <w:keepLines/>
+      <w:spacing w:before="40" w:after="0"/>
+      <w:outlineLvl w:val="3"/>
+    </w:pPr>
+    <w:rPr>
+      <w:rFonts w:asciiTheme="majorHAnsi" w:eastAsiaTheme="majorEastAsia" w:hAnsiTheme="majorHAnsi" w:cstheme="majorBidi"/>
+      <w:i/>
+      <w:iCs/>
+      <w:color w:val="2E74B5" w:themeColor="accent1" w:themeShade="BF"/>
+    </w:rPr>
+  </w:style>
   <w:style w:type="character" w:default="1" w:styleId="DefaultParagraphFont">
     <w:name w:val="Default Paragraph Font"/>
     <w:uiPriority w:val="1"/>
-    <w:semiHidden/>
     <w:unhideWhenUsed/>
   </w:style>
   <w:style w:type="table" w:default="1" w:styleId="TableNormal">
@@ -1239,6 +2142,39 @@
       <w:sz w:val="24"/>
       <w:szCs w:val="24"/>
     </w:rPr>
+  </w:style>
+  <w:style w:type="character" w:customStyle="1" w:styleId="Heading4Char">
+    <w:name w:val="Heading 4 Char"/>
+    <w:basedOn w:val="DefaultParagraphFont"/>
+    <w:link w:val="Heading4"/>
+    <w:uiPriority w:val="9"/>
+    <w:rsid w:val="005860DC"/>
+    <w:rPr>
+      <w:rFonts w:asciiTheme="majorHAnsi" w:eastAsiaTheme="majorEastAsia" w:hAnsiTheme="majorHAnsi" w:cstheme="majorBidi"/>
+      <w:i/>
+      <w:iCs/>
+      <w:color w:val="2E74B5" w:themeColor="accent1" w:themeShade="BF"/>
+      <w:sz w:val="24"/>
+    </w:rPr>
+  </w:style>
+  <w:style w:type="table" w:styleId="TableGrid">
+    <w:name w:val="Table Grid"/>
+    <w:basedOn w:val="TableNormal"/>
+    <w:uiPriority w:val="39"/>
+    <w:rsid w:val="001C719F"/>
+    <w:pPr>
+      <w:spacing w:after="0" w:line="240" w:lineRule="auto"/>
+    </w:pPr>
+    <w:tblPr>
+      <w:tblBorders>
+        <w:top w:val="single" w:sz="4" w:space="0" w:color="auto"/>
+        <w:left w:val="single" w:sz="4" w:space="0" w:color="auto"/>
+        <w:bottom w:val="single" w:sz="4" w:space="0" w:color="auto"/>
+        <w:right w:val="single" w:sz="4" w:space="0" w:color="auto"/>
+        <w:insideH w:val="single" w:sz="4" w:space="0" w:color="auto"/>
+        <w:insideV w:val="single" w:sz="4" w:space="0" w:color="auto"/>
+      </w:tblBorders>
+    </w:tblPr>
   </w:style>
 </w:styles>
 </file>

</xml_diff>